<commit_message>
last veriosn of update
</commit_message>
<xml_diff>
--- a/Descrição do projeto.docx
+++ b/Descrição do projeto.docx
@@ -22,20 +22,60 @@
     </w:p>
     <w:p/>
     <w:p>
-      <w:r>
-        <w:t>O meu projeto individual basicamente apresenta um si</w:t>
-      </w:r>
-      <w:r>
-        <w:t>t</w:t>
-      </w:r>
-      <w:r>
-        <w:t xml:space="preserve">e onde é </w:t>
-      </w:r>
-      <w:r>
-        <w:t>apresentado</w:t>
-      </w:r>
+      <w:pPr>
+        <w:rPr>
+          <w:lang w:val="en-US"/>
+        </w:rPr>
+      </w:pPr>
+      <w:r>
+        <w:rPr>
+          <w:lang w:val="en-US"/>
+        </w:rPr>
+        <w:t>9 -</w:t>
+      </w:r>
+      <w:r>
+        <w:rPr>
+          <w:lang w:val="en-US"/>
+        </w:rPr>
+        <w:t xml:space="preserve">Using JavaScript or PHP, get the most 20 watched movies, for the 4 last weeks (separate by weeks). APIs https://www.themoviedb.org/, http://www.omdbapi.com/, </w:t>
+      </w:r>
+      <w:proofErr w:type="spellStart"/>
+      <w:r>
+        <w:rPr>
+          <w:lang w:val="en-US"/>
+        </w:rPr>
+        <w:t>etc</w:t>
+      </w:r>
+      <w:proofErr w:type="spellEnd"/>
+      <w:r>
+        <w:rPr>
+          <w:lang w:val="en-US"/>
+        </w:rPr>
+        <w:t xml:space="preserve"> Include poster OPTIONAL: mark "liked"; see notes (1).</w:t>
+      </w:r>
+    </w:p>
+    <w:p>
+      <w:pPr>
+        <w:rPr>
+          <w:lang w:val="en-US"/>
+        </w:rPr>
+      </w:pPr>
       <w:bookmarkStart w:id="0" w:name="_GoBack"/>
       <w:bookmarkEnd w:id="0"/>
+    </w:p>
+    <w:p>
+      <w:r>
+        <w:t>O meu projeto individual basicamente apresenta um si</w:t>
+      </w:r>
+      <w:r>
+        <w:t>t</w:t>
+      </w:r>
+      <w:r>
+        <w:t xml:space="preserve">e onde é </w:t>
+      </w:r>
+      <w:r>
+        <w:t>apresentado</w:t>
+      </w:r>
       <w:r>
         <w:t xml:space="preserve"> 20 filmes mais vistos por semana e para este projeto usei o html, css, bootstrap, php e MariaDB.</w:t>
       </w:r>
@@ -178,6 +218,7 @@
     <w:lsdException w:name="HTML Sample" w:semiHidden="1" w:unhideWhenUsed="1"/>
     <w:lsdException w:name="HTML Typewriter" w:semiHidden="1" w:unhideWhenUsed="1"/>
     <w:lsdException w:name="HTML Variable" w:semiHidden="1" w:unhideWhenUsed="1"/>
+    <w:lsdException w:name="Normal Table" w:semiHidden="1" w:unhideWhenUsed="1"/>
     <w:lsdException w:name="annotation subject" w:semiHidden="1" w:unhideWhenUsed="1"/>
     <w:lsdException w:name="No List" w:semiHidden="1" w:unhideWhenUsed="1"/>
     <w:lsdException w:name="Outline List 1" w:semiHidden="1" w:unhideWhenUsed="1"/>
@@ -223,9 +264,11 @@
     <w:lsdException w:name="Table Subtle 1" w:semiHidden="1" w:unhideWhenUsed="1"/>
     <w:lsdException w:name="Table Subtle 2" w:semiHidden="1" w:unhideWhenUsed="1"/>
     <w:lsdException w:name="Table Web 1" w:semiHidden="1" w:unhideWhenUsed="1"/>
+    <w:lsdException w:name="Table Web 2" w:semiHidden="1" w:unhideWhenUsed="1"/>
     <w:lsdException w:name="Table Web 3" w:semiHidden="1" w:unhideWhenUsed="1"/>
     <w:lsdException w:name="Balloon Text" w:semiHidden="1" w:unhideWhenUsed="1"/>
     <w:lsdException w:name="Table Grid" w:uiPriority="39"/>
+    <w:lsdException w:name="Table Theme" w:semiHidden="1" w:unhideWhenUsed="1"/>
     <w:lsdException w:name="Placeholder Text" w:semiHidden="1"/>
     <w:lsdException w:name="No Spacing" w:uiPriority="1" w:qFormat="1"/>
     <w:lsdException w:name="Light Shading" w:uiPriority="60"/>

</xml_diff>